<commit_message>
Complete Marco corrections. ToDo ASM and IKgeometric report.
</commit_message>
<xml_diff>
--- a/latex/pdf/portada_tesis.docx
+++ b/latex/pdf/portada_tesis.docx
@@ -21,59 +21,6 @@
           <w:sz w:val="28"/>
           <w:szCs w:val="32"/>
         </w:rPr>
-        <w:drawing>
-          <wp:anchor behindDoc="0" distT="0" distB="0" distL="133350" distR="114300" simplePos="0" locked="0" layoutInCell="1" allowOverlap="1" relativeHeight="5">
-            <wp:simplePos x="0" y="0"/>
-            <wp:positionH relativeFrom="column">
-              <wp:posOffset>-330835</wp:posOffset>
-            </wp:positionH>
-            <wp:positionV relativeFrom="paragraph">
-              <wp:posOffset>-330835</wp:posOffset>
-            </wp:positionV>
-            <wp:extent cx="996950" cy="1190625"/>
-            <wp:effectExtent l="0" t="0" r="0" b="0"/>
-            <wp:wrapTight wrapText="bothSides">
-              <wp:wrapPolygon edited="0">
-                <wp:start x="-496" y="0"/>
-                <wp:lineTo x="-496" y="21335"/>
-                <wp:lineTo x="21457" y="21335"/>
-                <wp:lineTo x="21457" y="0"/>
-                <wp:lineTo x="-496" y="0"/>
-              </wp:wrapPolygon>
-            </wp:wrapTight>
-            <wp:docPr id="1" name="2 Imagen" descr="escudounam_negro_m2008_jpg.jpg"/>
-            <wp:cNvGraphicFramePr>
-              <a:graphicFrameLocks xmlns:a="http://schemas.openxmlformats.org/drawingml/2006/main" noChangeAspect="1"/>
-            </wp:cNvGraphicFramePr>
-            <a:graphic xmlns:a="http://schemas.openxmlformats.org/drawingml/2006/main">
-              <a:graphicData uri="http://schemas.openxmlformats.org/drawingml/2006/picture">
-                <pic:pic xmlns:pic="http://schemas.openxmlformats.org/drawingml/2006/picture">
-                  <pic:nvPicPr>
-                    <pic:cNvPr id="1" name="2 Imagen" descr="escudounam_negro_m2008_jpg.jpg"/>
-                    <pic:cNvPicPr>
-                      <a:picLocks noChangeAspect="1" noChangeArrowheads="1"/>
-                    </pic:cNvPicPr>
-                  </pic:nvPicPr>
-                  <pic:blipFill>
-                    <a:blip r:embed="rId2"/>
-                    <a:stretch>
-                      <a:fillRect/>
-                    </a:stretch>
-                  </pic:blipFill>
-                  <pic:spPr bwMode="auto">
-                    <a:xfrm>
-                      <a:off x="0" y="0"/>
-                      <a:ext cx="996950" cy="1190625"/>
-                    </a:xfrm>
-                    <a:prstGeom prst="rect">
-                      <a:avLst/>
-                    </a:prstGeom>
-                  </pic:spPr>
-                </pic:pic>
-              </a:graphicData>
-            </a:graphic>
-          </wp:anchor>
-        </w:drawing>
         <mc:AlternateContent>
           <mc:Choice Requires="wps">
             <w:drawing>
@@ -85,10 +32,10 @@
                 <wp:positionV relativeFrom="paragraph">
                   <wp:posOffset>288925</wp:posOffset>
                 </wp:positionV>
-                <wp:extent cx="5367020" cy="1270"/>
+                <wp:extent cx="5367655" cy="1905"/>
                 <wp:effectExtent l="0" t="0" r="0" b="0"/>
                 <wp:wrapNone/>
-                <wp:docPr id="2" name=""/>
+                <wp:docPr id="1" name="graphic1"/>
                 <a:graphic xmlns:a="http://schemas.openxmlformats.org/drawingml/2006/main">
                   <a:graphicData uri="http://schemas.microsoft.com/office/word/2010/wordprocessingShape">
                     <wps:wsp>
@@ -96,7 +43,7 @@
                       <wps:spPr>
                         <a:xfrm>
                           <a:off x="0" y="0"/>
-                          <a:ext cx="5366520" cy="720"/>
+                          <a:ext cx="5366880" cy="1440"/>
                         </a:xfrm>
                         <a:custGeom>
                           <a:avLst/>
@@ -136,21 +83,9 @@
             </w:drawing>
           </mc:Choice>
           <mc:Fallback>
-            <w:pict>
-              <v:shapetype id="shapetype_32" coordsize="21600,21600" o:spt="32" path="m,l21600,21600nfe">
-                <v:stroke joinstyle="miter"/>
-                <v:path gradientshapeok="t" o:connecttype="rect" textboxrect="0,0,21600,21600"/>
-              </v:shapetype>
-              <v:shape id="shape_0" stroked="t" style="position:absolute;margin-left:16.9pt;margin-top:22.75pt;width:422.5pt;height:0pt" type="shapetype_32">
-                <w10:wrap type="none"/>
-                <v:fill o:detectmouseclick="t" on="false"/>
-                <v:stroke color="black" weight="22320" joinstyle="round" endcap="flat"/>
-              </v:shape>
-            </w:pict>
+            <w:pict/>
           </mc:Fallback>
         </mc:AlternateContent>
-      </w:r>
-      <w:r>
         <mc:AlternateContent>
           <mc:Choice Requires="wps">
             <w:drawing>
@@ -162,21 +97,33 @@
                 <wp:positionV relativeFrom="paragraph">
                   <wp:posOffset>-48895</wp:posOffset>
                 </wp:positionV>
-                <wp:extent cx="5463540" cy="337820"/>
+                <wp:extent cx="5464175" cy="338455"/>
                 <wp:effectExtent l="0" t="0" r="0" b="0"/>
                 <wp:wrapNone/>
-                <wp:docPr id="3" name=""/>
+                <wp:docPr id="2" name="graphic2"/>
                 <a:graphic xmlns:a="http://schemas.openxmlformats.org/drawingml/2006/main">
                   <a:graphicData uri="http://schemas.microsoft.com/office/word/2010/wordprocessingShape">
                     <wps:wsp>
-                      <wps:cNvSpPr txBox="1"/>
+                      <wps:cNvSpPr/>
                       <wps:spPr>
                         <a:xfrm>
                           <a:off x="0" y="0"/>
-                          <a:ext cx="5463540" cy="337820"/>
+                          <a:ext cx="5463720" cy="337680"/>
                         </a:xfrm>
-                        <a:prstGeom prst="rect"/>
+                        <a:prstGeom prst="rect">
+                          <a:avLst/>
+                        </a:prstGeom>
+                        <a:noFill/>
+                        <a:ln>
+                          <a:noFill/>
+                        </a:ln>
                       </wps:spPr>
+                      <wps:style>
+                        <a:lnRef idx="0"/>
+                        <a:fillRef idx="0"/>
+                        <a:effectRef idx="0"/>
+                        <a:fontRef idx="minor"/>
+                      </wps:style>
                       <wps:txbx>
                         <w:txbxContent>
                           <w:p>
@@ -184,12 +131,15 @@
                               <w:pStyle w:val="FrameContents"/>
                               <w:spacing w:before="0" w:after="200"/>
                               <w:ind w:right="-702" w:hanging="0"/>
-                              <w:rPr/>
+                              <w:rPr>
+                                <w:color w:val="auto"/>
+                              </w:rPr>
                             </w:pPr>
                             <w:r>
                               <w:rPr>
                                 <w:rFonts w:cs="Arial" w:ascii="Verdana" w:hAnsi="Verdana"/>
                                 <w:b/>
+                                <w:color w:val="auto"/>
                                 <w:sz w:val="30"/>
                                 <w:szCs w:val="30"/>
                                 <w:lang w:val="es-ES"/>
@@ -199,7 +149,7 @@
                           </w:p>
                         </w:txbxContent>
                       </wps:txbx>
-                      <wps:bodyPr anchor="t" lIns="91440" tIns="45720" rIns="91440" bIns="45720">
+                      <wps:bodyPr>
                         <a:noAutofit/>
                       </wps:bodyPr>
                     </wps:wsp>
@@ -210,7 +160,10 @@
           </mc:Choice>
           <mc:Fallback>
             <w:pict>
-              <v:rect stroked="f" strokeweight="0pt" style="position:absolute;rotation:0;width:430.2pt;height:26.6pt;mso-wrap-distance-left:9pt;mso-wrap-distance-right:9pt;mso-wrap-distance-top:0pt;mso-wrap-distance-bottom:0pt;margin-top:-3.85pt;mso-position-vertical-relative:text;margin-left:11.3pt;mso-position-horizontal-relative:text">
+              <v:rect id="shape_0" ID="graphic2" stroked="f" style="position:absolute;margin-left:11.3pt;margin-top:-3.85pt;width:430.15pt;height:26.55pt">
+                <w10:wrap type="square"/>
+                <v:fill o:detectmouseclick="t" on="false"/>
+                <v:stroke color="#3465a4" joinstyle="round" endcap="flat"/>
                 <v:textbox>
                   <w:txbxContent>
                     <w:p>
@@ -218,12 +171,15 @@
                         <w:pStyle w:val="FrameContents"/>
                         <w:spacing w:before="0" w:after="200"/>
                         <w:ind w:right="-702" w:hanging="0"/>
-                        <w:rPr/>
+                        <w:rPr>
+                          <w:color w:val="auto"/>
+                        </w:rPr>
                       </w:pPr>
                       <w:r>
                         <w:rPr>
                           <w:rFonts w:cs="Arial" w:ascii="Verdana" w:hAnsi="Verdana"/>
                           <w:b/>
+                          <w:color w:val="auto"/>
                           <w:sz w:val="30"/>
                           <w:szCs w:val="30"/>
                           <w:lang w:val="es-ES"/>
@@ -237,6 +193,59 @@
             </w:pict>
           </mc:Fallback>
         </mc:AlternateContent>
+        <w:drawing>
+          <wp:anchor behindDoc="0" distT="0" distB="0" distL="133350" distR="114300" simplePos="0" locked="0" layoutInCell="1" allowOverlap="1" relativeHeight="5">
+            <wp:simplePos x="0" y="0"/>
+            <wp:positionH relativeFrom="column">
+              <wp:posOffset>-330835</wp:posOffset>
+            </wp:positionH>
+            <wp:positionV relativeFrom="paragraph">
+              <wp:posOffset>-330835</wp:posOffset>
+            </wp:positionV>
+            <wp:extent cx="996950" cy="1190625"/>
+            <wp:effectExtent l="0" t="0" r="0" b="0"/>
+            <wp:wrapTight wrapText="bothSides">
+              <wp:wrapPolygon edited="0">
+                <wp:start x="-583" y="0"/>
+                <wp:lineTo x="-583" y="21244"/>
+                <wp:lineTo x="21449" y="21244"/>
+                <wp:lineTo x="21449" y="0"/>
+                <wp:lineTo x="-583" y="0"/>
+              </wp:wrapPolygon>
+            </wp:wrapTight>
+            <wp:docPr id="4" name="2 Imagen" descr="escudounam_negro_m2008_jpg.jpg"/>
+            <wp:cNvGraphicFramePr>
+              <a:graphicFrameLocks xmlns:a="http://schemas.openxmlformats.org/drawingml/2006/main" noChangeAspect="1"/>
+            </wp:cNvGraphicFramePr>
+            <a:graphic xmlns:a="http://schemas.openxmlformats.org/drawingml/2006/main">
+              <a:graphicData uri="http://schemas.openxmlformats.org/drawingml/2006/picture">
+                <pic:pic xmlns:pic="http://schemas.openxmlformats.org/drawingml/2006/picture">
+                  <pic:nvPicPr>
+                    <pic:cNvPr id="4" name="2 Imagen" descr="escudounam_negro_m2008_jpg.jpg"/>
+                    <pic:cNvPicPr>
+                      <a:picLocks noChangeAspect="1" noChangeArrowheads="1"/>
+                    </pic:cNvPicPr>
+                  </pic:nvPicPr>
+                  <pic:blipFill>
+                    <a:blip r:embed="rId2"/>
+                    <a:stretch>
+                      <a:fillRect/>
+                    </a:stretch>
+                  </pic:blipFill>
+                  <pic:spPr bwMode="auto">
+                    <a:xfrm>
+                      <a:off x="0" y="0"/>
+                      <a:ext cx="996950" cy="1190625"/>
+                    </a:xfrm>
+                    <a:prstGeom prst="rect">
+                      <a:avLst/>
+                    </a:prstGeom>
+                  </pic:spPr>
+                </pic:pic>
+              </a:graphicData>
+            </a:graphic>
+          </wp:anchor>
+        </w:drawing>
       </w:r>
     </w:p>
     <w:p>
@@ -258,8 +267,6 @@
           <w:sz w:val="28"/>
           <w:szCs w:val="32"/>
         </w:rPr>
-      </w:r>
-      <w:r>
         <mc:AlternateContent>
           <mc:Choice Requires="wps">
             <w:drawing>
@@ -271,21 +278,33 @@
                 <wp:positionV relativeFrom="paragraph">
                   <wp:posOffset>40640</wp:posOffset>
                 </wp:positionV>
-                <wp:extent cx="3727450" cy="553085"/>
+                <wp:extent cx="3728085" cy="553720"/>
                 <wp:effectExtent l="0" t="0" r="0" b="0"/>
                 <wp:wrapNone/>
-                <wp:docPr id="4" name=""/>
+                <wp:docPr id="5" name="graphic3"/>
                 <a:graphic xmlns:a="http://schemas.openxmlformats.org/drawingml/2006/main">
                   <a:graphicData uri="http://schemas.microsoft.com/office/word/2010/wordprocessingShape">
                     <wps:wsp>
-                      <wps:cNvSpPr txBox="1"/>
+                      <wps:cNvSpPr/>
                       <wps:spPr>
                         <a:xfrm>
                           <a:off x="0" y="0"/>
-                          <a:ext cx="3727450" cy="553085"/>
+                          <a:ext cx="3727440" cy="552960"/>
                         </a:xfrm>
-                        <a:prstGeom prst="rect"/>
+                        <a:prstGeom prst="rect">
+                          <a:avLst/>
+                        </a:prstGeom>
+                        <a:noFill/>
+                        <a:ln>
+                          <a:noFill/>
+                        </a:ln>
                       </wps:spPr>
+                      <wps:style>
+                        <a:lnRef idx="0"/>
+                        <a:fillRef idx="0"/>
+                        <a:effectRef idx="0"/>
+                        <a:fontRef idx="minor"/>
+                      </wps:style>
                       <wps:txbx>
                         <w:txbxContent>
                           <w:p>
@@ -293,12 +312,15 @@
                               <w:pStyle w:val="FrameContents"/>
                               <w:spacing w:before="0" w:after="200"/>
                               <w:jc w:val="center"/>
-                              <w:rPr/>
+                              <w:rPr>
+                                <w:color w:val="auto"/>
+                              </w:rPr>
                             </w:pPr>
                             <w:r>
                               <w:rPr>
                                 <w:rFonts w:cs="Arial" w:ascii="Verdana" w:hAnsi="Verdana"/>
                                 <w:b/>
+                                <w:color w:val="auto"/>
                                 <w:sz w:val="28"/>
                                 <w:szCs w:val="28"/>
                                 <w:lang w:val="es-ES"/>
@@ -308,7 +330,7 @@
                           </w:p>
                         </w:txbxContent>
                       </wps:txbx>
-                      <wps:bodyPr anchor="t" lIns="91440" tIns="45720" rIns="91440" bIns="45720">
+                      <wps:bodyPr>
                         <a:noAutofit/>
                       </wps:bodyPr>
                     </wps:wsp>
@@ -319,7 +341,10 @@
           </mc:Choice>
           <mc:Fallback>
             <w:pict>
-              <v:rect stroked="f" strokeweight="0pt" style="position:absolute;rotation:0;width:293.5pt;height:43.55pt;mso-wrap-distance-left:9pt;mso-wrap-distance-right:9pt;mso-wrap-distance-top:0pt;mso-wrap-distance-bottom:0pt;margin-top:3.2pt;mso-position-vertical-relative:text;margin-left:79.65pt;mso-position-horizontal-relative:text">
+              <v:rect id="shape_0" ID="graphic3" stroked="f" style="position:absolute;margin-left:79.65pt;margin-top:3.2pt;width:293.45pt;height:43.5pt">
+                <w10:wrap type="square"/>
+                <v:fill o:detectmouseclick="t" on="false"/>
+                <v:stroke color="#3465a4" joinstyle="round" endcap="flat"/>
                 <v:textbox>
                   <w:txbxContent>
                     <w:p>
@@ -327,12 +352,15 @@
                         <w:pStyle w:val="FrameContents"/>
                         <w:spacing w:before="0" w:after="200"/>
                         <w:jc w:val="center"/>
-                        <w:rPr/>
+                        <w:rPr>
+                          <w:color w:val="auto"/>
+                        </w:rPr>
                       </w:pPr>
                       <w:r>
                         <w:rPr>
                           <w:rFonts w:cs="Arial" w:ascii="Verdana" w:hAnsi="Verdana"/>
                           <w:b/>
+                          <w:color w:val="auto"/>
                           <w:sz w:val="28"/>
                           <w:szCs w:val="28"/>
                           <w:lang w:val="es-ES"/>
@@ -393,10 +421,10 @@
                 <wp:positionV relativeFrom="paragraph">
                   <wp:posOffset>28575</wp:posOffset>
                 </wp:positionV>
-                <wp:extent cx="20955" cy="5141595"/>
+                <wp:extent cx="21590" cy="5142230"/>
                 <wp:effectExtent l="0" t="0" r="0" b="0"/>
                 <wp:wrapNone/>
-                <wp:docPr id="5" name=""/>
+                <wp:docPr id="7" name="graphic4"/>
                 <a:graphic xmlns:a="http://schemas.openxmlformats.org/drawingml/2006/main">
                   <a:graphicData uri="http://schemas.microsoft.com/office/word/2010/wordprocessingShape">
                     <wps:wsp>
@@ -404,7 +432,7 @@
                       <wps:spPr>
                         <a:xfrm>
                           <a:off x="0" y="0"/>
-                          <a:ext cx="20160" cy="5140800"/>
+                          <a:ext cx="20880" cy="5141520"/>
                         </a:xfrm>
                         <a:custGeom>
                           <a:avLst/>
@@ -444,13 +472,7 @@
             </w:drawing>
           </mc:Choice>
           <mc:Fallback>
-            <w:pict>
-              <v:shape id="shape_0" stroked="t" style="position:absolute;margin-left:6.2pt;margin-top:2.25pt;width:1.55pt;height:404.75pt" type="shapetype_32">
-                <w10:wrap type="none"/>
-                <v:fill o:detectmouseclick="t" on="false"/>
-                <v:stroke color="black" weight="34920" joinstyle="round" endcap="flat"/>
-              </v:shape>
-            </w:pict>
+            <w:pict/>
           </mc:Fallback>
         </mc:AlternateContent>
         <mc:AlternateContent>
@@ -464,10 +486,10 @@
                 <wp:positionV relativeFrom="paragraph">
                   <wp:posOffset>28575</wp:posOffset>
                 </wp:positionV>
-                <wp:extent cx="19050" cy="5141595"/>
+                <wp:extent cx="19685" cy="5142230"/>
                 <wp:effectExtent l="0" t="0" r="0" b="0"/>
                 <wp:wrapNone/>
-                <wp:docPr id="6" name=""/>
+                <wp:docPr id="8" name="graphic5"/>
                 <a:graphic xmlns:a="http://schemas.openxmlformats.org/drawingml/2006/main">
                   <a:graphicData uri="http://schemas.microsoft.com/office/word/2010/wordprocessingShape">
                     <wps:wsp>
@@ -475,7 +497,7 @@
                       <wps:spPr>
                         <a:xfrm>
                           <a:off x="0" y="0"/>
-                          <a:ext cx="18360" cy="5140800"/>
+                          <a:ext cx="19080" cy="5141520"/>
                         </a:xfrm>
                         <a:custGeom>
                           <a:avLst/>
@@ -515,17 +537,9 @@
             </w:drawing>
           </mc:Choice>
           <mc:Fallback>
-            <w:pict>
-              <v:shape id="shape_0" stroked="t" style="position:absolute;margin-left:26.45pt;margin-top:2.25pt;width:1.4pt;height:404.75pt" type="shapetype_32">
-                <w10:wrap type="none"/>
-                <v:fill o:detectmouseclick="t" on="false"/>
-                <v:stroke color="black" weight="34920" joinstyle="round" endcap="flat"/>
-              </v:shape>
-            </w:pict>
+            <w:pict/>
           </mc:Fallback>
         </mc:AlternateContent>
-      </w:r>
-      <w:r>
         <mc:AlternateContent>
           <mc:Choice Requires="wps">
             <w:drawing>
@@ -537,24 +551,35 @@
                 <wp:positionV relativeFrom="paragraph">
                   <wp:posOffset>343535</wp:posOffset>
                 </wp:positionV>
-                <wp:extent cx="4385945" cy="910590"/>
+                <wp:extent cx="4386580" cy="911225"/>
                 <wp:effectExtent l="0" t="0" r="0" b="0"/>
                 <wp:wrapNone/>
-                <wp:docPr id="7" name="Frame1"/>
+                <wp:docPr id="9" name="Frame1"/>
                 <a:graphic xmlns:a="http://schemas.openxmlformats.org/drawingml/2006/main">
                   <a:graphicData uri="http://schemas.microsoft.com/office/word/2010/wordprocessingShape">
                     <wps:wsp>
-                      <wps:cNvSpPr txBox="1"/>
+                      <wps:cNvSpPr/>
                       <wps:spPr>
                         <a:xfrm>
                           <a:off x="0" y="0"/>
-                          <a:ext cx="4385945" cy="910590"/>
+                          <a:ext cx="4385880" cy="910440"/>
                         </a:xfrm>
-                        <a:prstGeom prst="rect"/>
+                        <a:prstGeom prst="rect">
+                          <a:avLst/>
+                        </a:prstGeom>
                         <a:solidFill>
-                          <a:srgbClr val="FFFFFF"/>
+                          <a:srgbClr val="ffffff"/>
                         </a:solidFill>
+                        <a:ln>
+                          <a:noFill/>
+                        </a:ln>
                       </wps:spPr>
+                      <wps:style>
+                        <a:lnRef idx="0"/>
+                        <a:fillRef idx="0"/>
+                        <a:effectRef idx="0"/>
+                        <a:fontRef idx="minor"/>
+                      </wps:style>
                       <wps:txbx>
                         <w:txbxContent>
                           <w:p>
@@ -562,11 +587,7 @@
                               <w:pStyle w:val="FrameContents"/>
                               <w:spacing w:before="0" w:after="200"/>
                               <w:jc w:val="center"/>
-                              <w:rPr>
-                                <w:color w:val="000000"/>
-                                <w:sz w:val="32"/>
-                                <w:szCs w:val="32"/>
-                              </w:rPr>
+                              <w:rPr/>
                             </w:pPr>
                             <w:r>
                               <w:rPr>
@@ -577,23 +598,12 @@
                                 <w:szCs w:val="32"/>
                                 <w:lang w:val="es-ES"/>
                               </w:rPr>
-                              <w:t>D</w:t>
-                            </w:r>
-                            <w:r>
-                              <w:rPr>
-                                <w:rFonts w:ascii="Verdana" w:hAnsi="Verdana"/>
-                                <w:b/>
-                                <w:color w:val="000000" w:themeTint="99"/>
-                                <w:sz w:val="32"/>
-                                <w:szCs w:val="32"/>
-                                <w:lang w:val="es-ES"/>
-                              </w:rPr>
-                              <w:t>esarrollo de un sistema de detección y manipulación de objetos para un robot de servicio.</w:t>
+                              <w:t>Desarrollo de un sistema de detección y manipulación de objetos para un robot de servicio</w:t>
                             </w:r>
                           </w:p>
                         </w:txbxContent>
                       </wps:txbx>
-                      <wps:bodyPr anchor="t" lIns="91440" tIns="45720" rIns="91440" bIns="45720">
+                      <wps:bodyPr>
                         <a:noAutofit/>
                       </wps:bodyPr>
                     </wps:wsp>
@@ -604,7 +614,10 @@
           </mc:Choice>
           <mc:Fallback>
             <w:pict>
-              <v:rect fillcolor="#FFFFFF" stroked="f" strokeweight="0pt" style="position:absolute;rotation:0;width:345.35pt;height:71.7pt;mso-wrap-distance-left:9pt;mso-wrap-distance-right:9pt;mso-wrap-distance-top:0pt;mso-wrap-distance-bottom:0pt;margin-top:27.05pt;mso-position-vertical-relative:text;margin-left:114.6pt;mso-position-horizontal-relative:text">
+              <v:rect id="shape_0" ID="Frame1" fillcolor="white" stroked="f" style="position:absolute;margin-left:114.6pt;margin-top:27.05pt;width:345.3pt;height:71.65pt">
+                <w10:wrap type="square"/>
+                <v:fill o:detectmouseclick="t" type="solid" color2="black"/>
+                <v:stroke color="#3465a4" joinstyle="round" endcap="flat"/>
                 <v:textbox>
                   <w:txbxContent>
                     <w:p>
@@ -612,11 +625,7 @@
                         <w:pStyle w:val="FrameContents"/>
                         <w:spacing w:before="0" w:after="200"/>
                         <w:jc w:val="center"/>
-                        <w:rPr>
-                          <w:color w:val="000000"/>
-                          <w:sz w:val="32"/>
-                          <w:szCs w:val="32"/>
-                        </w:rPr>
+                        <w:rPr/>
                       </w:pPr>
                       <w:r>
                         <w:rPr>
@@ -627,18 +636,7 @@
                           <w:szCs w:val="32"/>
                           <w:lang w:val="es-ES"/>
                         </w:rPr>
-                        <w:t>D</w:t>
-                      </w:r>
-                      <w:r>
-                        <w:rPr>
-                          <w:rFonts w:ascii="Verdana" w:hAnsi="Verdana"/>
-                          <w:b/>
-                          <w:color w:val="000000" w:themeTint="99"/>
-                          <w:sz w:val="32"/>
-                          <w:szCs w:val="32"/>
-                          <w:lang w:val="es-ES"/>
-                        </w:rPr>
-                        <w:t>esarrollo de un sistema de detección y manipulación de objetos para un robot de servicio.</w:t>
+                        <w:t>Desarrollo de un sistema de detección y manipulación de objetos para un robot de servicio</w:t>
                       </w:r>
                     </w:p>
                   </w:txbxContent>
@@ -739,8 +737,6 @@
           <w:sz w:val="32"/>
           <w:szCs w:val="32"/>
         </w:rPr>
-      </w:r>
-      <w:r>
         <mc:AlternateContent>
           <mc:Choice Requires="wps">
             <w:drawing>
@@ -752,24 +748,35 @@
                 <wp:positionV relativeFrom="paragraph">
                   <wp:posOffset>367030</wp:posOffset>
                 </wp:positionV>
-                <wp:extent cx="2962275" cy="336550"/>
+                <wp:extent cx="2962910" cy="337185"/>
                 <wp:effectExtent l="0" t="0" r="0" b="0"/>
                 <wp:wrapNone/>
-                <wp:docPr id="8" name=""/>
+                <wp:docPr id="11" name="graphic6"/>
                 <a:graphic xmlns:a="http://schemas.openxmlformats.org/drawingml/2006/main">
                   <a:graphicData uri="http://schemas.microsoft.com/office/word/2010/wordprocessingShape">
                     <wps:wsp>
-                      <wps:cNvSpPr txBox="1"/>
+                      <wps:cNvSpPr/>
                       <wps:spPr>
                         <a:xfrm>
                           <a:off x="0" y="0"/>
-                          <a:ext cx="2962275" cy="336550"/>
+                          <a:ext cx="2962440" cy="336600"/>
                         </a:xfrm>
-                        <a:prstGeom prst="rect"/>
+                        <a:prstGeom prst="rect">
+                          <a:avLst/>
+                        </a:prstGeom>
                         <a:solidFill>
-                          <a:srgbClr val="FFFFFF"/>
+                          <a:srgbClr val="ffffff"/>
                         </a:solidFill>
+                        <a:ln>
+                          <a:noFill/>
+                        </a:ln>
                       </wps:spPr>
+                      <wps:style>
+                        <a:lnRef idx="0"/>
+                        <a:fillRef idx="0"/>
+                        <a:effectRef idx="0"/>
+                        <a:fontRef idx="minor"/>
+                      </wps:style>
                       <wps:txbx>
                         <w:txbxContent>
                           <w:p>
@@ -777,12 +784,15 @@
                               <w:pStyle w:val="FrameContents"/>
                               <w:spacing w:before="0" w:after="200"/>
                               <w:jc w:val="center"/>
-                              <w:rPr/>
+                              <w:rPr>
+                                <w:color w:val="auto"/>
+                              </w:rPr>
                             </w:pPr>
                             <w:r>
                               <w:rPr>
                                 <w:rFonts w:cs="Times New Roman" w:ascii="Verdana" w:hAnsi="Verdana"/>
                                 <w:b/>
+                                <w:color w:val="auto"/>
                                 <w:sz w:val="28"/>
                                 <w:szCs w:val="28"/>
                               </w:rPr>
@@ -791,7 +801,7 @@
                           </w:p>
                         </w:txbxContent>
                       </wps:txbx>
-                      <wps:bodyPr anchor="t" lIns="91440" tIns="45720" rIns="91440" bIns="45720">
+                      <wps:bodyPr>
                         <a:noAutofit/>
                       </wps:bodyPr>
                     </wps:wsp>
@@ -802,7 +812,10 @@
           </mc:Choice>
           <mc:Fallback>
             <w:pict>
-              <v:rect fillcolor="#FFFFFF" stroked="f" strokeweight="0pt" style="position:absolute;rotation:0;width:233.25pt;height:26.5pt;mso-wrap-distance-left:9pt;mso-wrap-distance-right:9pt;mso-wrap-distance-top:0pt;mso-wrap-distance-bottom:0pt;margin-top:28.9pt;mso-position-vertical-relative:text;margin-left:170.65pt;mso-position-horizontal-relative:text">
+              <v:rect id="shape_0" ID="graphic6" fillcolor="white" stroked="f" style="position:absolute;margin-left:170.65pt;margin-top:28.9pt;width:233.2pt;height:26.45pt">
+                <w10:wrap type="square"/>
+                <v:fill o:detectmouseclick="t" type="solid" color2="black"/>
+                <v:stroke color="#3465a4" joinstyle="round" endcap="flat"/>
                 <v:textbox>
                   <w:txbxContent>
                     <w:p>
@@ -810,12 +823,15 @@
                         <w:pStyle w:val="FrameContents"/>
                         <w:spacing w:before="0" w:after="200"/>
                         <w:jc w:val="center"/>
-                        <w:rPr/>
+                        <w:rPr>
+                          <w:color w:val="auto"/>
+                        </w:rPr>
                       </w:pPr>
                       <w:r>
                         <w:rPr>
                           <w:rFonts w:cs="Times New Roman" w:ascii="Verdana" w:hAnsi="Verdana"/>
                           <w:b/>
+                          <w:color w:val="auto"/>
                           <w:sz w:val="28"/>
                           <w:szCs w:val="28"/>
                         </w:rPr>
@@ -843,24 +859,6 @@
         </w:rPr>
       </w:pPr>
       <w:r>
-        <w:rPr>
-          <w:rFonts w:cs="Times New Roman" w:ascii="Verdana" w:hAnsi="Verdana"/>
-          <w:b/>
-          <w:sz w:val="28"/>
-          <w:szCs w:val="28"/>
-        </w:rPr>
-        <w:t xml:space="preserve"> </w:t>
-      </w:r>
-      <w:r>
-        <w:rPr>
-          <w:rFonts w:cs="Times New Roman" w:ascii="Verdana" w:hAnsi="Verdana"/>
-          <w:b/>
-          <w:sz w:val="28"/>
-          <w:szCs w:val="28"/>
-        </w:rPr>
-        <w:t xml:space="preserve">                      </w:t>
-      </w:r>
-      <w:r>
         <mc:AlternateContent>
           <mc:Choice Requires="wps">
             <w:drawing>
@@ -872,24 +870,35 @@
                 <wp:positionV relativeFrom="paragraph">
                   <wp:posOffset>229870</wp:posOffset>
                 </wp:positionV>
-                <wp:extent cx="4309745" cy="302895"/>
+                <wp:extent cx="4310380" cy="303530"/>
                 <wp:effectExtent l="0" t="0" r="0" b="0"/>
                 <wp:wrapNone/>
-                <wp:docPr id="9" name=""/>
+                <wp:docPr id="13" name="graphic7"/>
                 <a:graphic xmlns:a="http://schemas.openxmlformats.org/drawingml/2006/main">
                   <a:graphicData uri="http://schemas.microsoft.com/office/word/2010/wordprocessingShape">
                     <wps:wsp>
-                      <wps:cNvSpPr txBox="1"/>
+                      <wps:cNvSpPr/>
                       <wps:spPr>
                         <a:xfrm>
                           <a:off x="0" y="0"/>
-                          <a:ext cx="4309745" cy="302895"/>
+                          <a:ext cx="4309920" cy="302760"/>
                         </a:xfrm>
-                        <a:prstGeom prst="rect"/>
+                        <a:prstGeom prst="rect">
+                          <a:avLst/>
+                        </a:prstGeom>
                         <a:solidFill>
-                          <a:srgbClr val="FFFFFF"/>
+                          <a:srgbClr val="ffffff"/>
                         </a:solidFill>
+                        <a:ln>
+                          <a:noFill/>
+                        </a:ln>
                       </wps:spPr>
+                      <wps:style>
+                        <a:lnRef idx="0"/>
+                        <a:fillRef idx="0"/>
+                        <a:effectRef idx="0"/>
+                        <a:fontRef idx="minor"/>
+                      </wps:style>
                       <wps:txbx>
                         <w:txbxContent>
                           <w:p>
@@ -905,6 +914,7 @@
                             <w:r>
                               <w:rPr>
                                 <w:rFonts w:cs="Arial" w:ascii="Verdana" w:hAnsi="Verdana"/>
+                                <w:color w:val="auto"/>
                                 <w:lang w:val="es-ES"/>
                               </w:rPr>
                               <w:t>Que para obtener el título de</w:t>
@@ -915,15 +925,19 @@
                               <w:pStyle w:val="FrameContents"/>
                               <w:spacing w:before="0" w:after="200"/>
                               <w:jc w:val="center"/>
-                              <w:rPr/>
+                              <w:rPr>
+                                <w:color w:val="auto"/>
+                              </w:rPr>
                             </w:pPr>
                             <w:r>
-                              <w:rPr/>
+                              <w:rPr>
+                                <w:color w:val="auto"/>
+                              </w:rPr>
                             </w:r>
                           </w:p>
                         </w:txbxContent>
                       </wps:txbx>
-                      <wps:bodyPr anchor="t" lIns="91440" tIns="45720" rIns="91440" bIns="45720">
+                      <wps:bodyPr>
                         <a:noAutofit/>
                       </wps:bodyPr>
                     </wps:wsp>
@@ -934,7 +948,10 @@
           </mc:Choice>
           <mc:Fallback>
             <w:pict>
-              <v:rect fillcolor="#FFFFFF" stroked="f" strokeweight="0pt" style="position:absolute;rotation:0;width:339.35pt;height:23.85pt;mso-wrap-distance-left:9pt;mso-wrap-distance-right:9pt;mso-wrap-distance-top:0pt;mso-wrap-distance-bottom:0pt;margin-top:18.1pt;mso-position-vertical-relative:text;margin-left:117.6pt;mso-position-horizontal-relative:text">
+              <v:rect id="shape_0" ID="graphic7" fillcolor="white" stroked="f" style="position:absolute;margin-left:117.6pt;margin-top:18.1pt;width:339.3pt;height:23.8pt">
+                <w10:wrap type="square"/>
+                <v:fill o:detectmouseclick="t" type="solid" color2="black"/>
+                <v:stroke color="#3465a4" joinstyle="round" endcap="flat"/>
                 <v:textbox>
                   <w:txbxContent>
                     <w:p>
@@ -950,6 +967,7 @@
                       <w:r>
                         <w:rPr>
                           <w:rFonts w:cs="Arial" w:ascii="Verdana" w:hAnsi="Verdana"/>
+                          <w:color w:val="auto"/>
                           <w:lang w:val="es-ES"/>
                         </w:rPr>
                         <w:t>Que para obtener el título de</w:t>
@@ -960,10 +978,14 @@
                         <w:pStyle w:val="FrameContents"/>
                         <w:spacing w:before="0" w:after="200"/>
                         <w:jc w:val="center"/>
-                        <w:rPr/>
+                        <w:rPr>
+                          <w:color w:val="auto"/>
+                        </w:rPr>
                       </w:pPr>
                       <w:r>
-                        <w:rPr/>
+                        <w:rPr>
+                          <w:color w:val="auto"/>
+                        </w:rPr>
                       </w:r>
                     </w:p>
                   </w:txbxContent>
@@ -973,6 +995,15 @@
           </mc:Fallback>
         </mc:AlternateContent>
       </w:r>
+      <w:r>
+        <w:rPr>
+          <w:rFonts w:cs="Times New Roman" w:ascii="Verdana" w:hAnsi="Verdana"/>
+          <w:b/>
+          <w:sz w:val="28"/>
+          <w:szCs w:val="28"/>
+        </w:rPr>
+        <w:t xml:space="preserve">                       </w:t>
+      </w:r>
     </w:p>
     <w:p>
       <w:pPr>
@@ -993,8 +1024,6 @@
           <w:sz w:val="28"/>
           <w:szCs w:val="28"/>
         </w:rPr>
-      </w:r>
-      <w:r>
         <mc:AlternateContent>
           <mc:Choice Requires="wps">
             <w:drawing>
@@ -1006,24 +1035,35 @@
                 <wp:positionV relativeFrom="paragraph">
                   <wp:posOffset>79375</wp:posOffset>
                 </wp:positionV>
-                <wp:extent cx="3914140" cy="302895"/>
+                <wp:extent cx="3914775" cy="303530"/>
                 <wp:effectExtent l="0" t="0" r="0" b="0"/>
                 <wp:wrapNone/>
-                <wp:docPr id="10" name=""/>
+                <wp:docPr id="15" name="graphic8"/>
                 <a:graphic xmlns:a="http://schemas.openxmlformats.org/drawingml/2006/main">
                   <a:graphicData uri="http://schemas.microsoft.com/office/word/2010/wordprocessingShape">
                     <wps:wsp>
-                      <wps:cNvSpPr txBox="1"/>
+                      <wps:cNvSpPr/>
                       <wps:spPr>
                         <a:xfrm>
                           <a:off x="0" y="0"/>
-                          <a:ext cx="3914140" cy="302895"/>
+                          <a:ext cx="3914280" cy="302760"/>
                         </a:xfrm>
-                        <a:prstGeom prst="rect"/>
+                        <a:prstGeom prst="rect">
+                          <a:avLst/>
+                        </a:prstGeom>
                         <a:solidFill>
-                          <a:srgbClr val="FFFFFF"/>
+                          <a:srgbClr val="ffffff"/>
                         </a:solidFill>
+                        <a:ln>
+                          <a:noFill/>
+                        </a:ln>
                       </wps:spPr>
+                      <wps:style>
+                        <a:lnRef idx="0"/>
+                        <a:fillRef idx="0"/>
+                        <a:effectRef idx="0"/>
+                        <a:fontRef idx="minor"/>
+                      </wps:style>
                       <wps:txbx>
                         <w:txbxContent>
                           <w:p>
@@ -1031,12 +1071,15 @@
                               <w:pStyle w:val="FrameContents"/>
                               <w:spacing w:before="0" w:after="200"/>
                               <w:jc w:val="center"/>
-                              <w:rPr/>
+                              <w:rPr>
+                                <w:color w:val="auto"/>
+                              </w:rPr>
                             </w:pPr>
                             <w:r>
                               <w:rPr>
                                 <w:rFonts w:cs="Arial" w:ascii="Verdana" w:hAnsi="Verdana"/>
                                 <w:b/>
+                                <w:color w:val="auto"/>
                                 <w:sz w:val="28"/>
                                 <w:szCs w:val="28"/>
                                 <w:lang w:val="es-ES"/>
@@ -1046,7 +1089,7 @@
                           </w:p>
                         </w:txbxContent>
                       </wps:txbx>
-                      <wps:bodyPr anchor="t" lIns="91440" tIns="45720" rIns="91440" bIns="45720">
+                      <wps:bodyPr>
                         <a:noAutofit/>
                       </wps:bodyPr>
                     </wps:wsp>
@@ -1057,7 +1100,10 @@
           </mc:Choice>
           <mc:Fallback>
             <w:pict>
-              <v:rect fillcolor="#FFFFFF" stroked="f" strokeweight="0pt" style="position:absolute;rotation:0;width:308.2pt;height:23.85pt;mso-wrap-distance-left:9pt;mso-wrap-distance-right:9pt;mso-wrap-distance-top:0pt;mso-wrap-distance-bottom:0pt;margin-top:6.25pt;mso-position-vertical-relative:text;margin-left:133.2pt;mso-position-horizontal-relative:text">
+              <v:rect id="shape_0" ID="graphic8" fillcolor="white" stroked="f" style="position:absolute;margin-left:133.2pt;margin-top:6.25pt;width:308.15pt;height:23.8pt">
+                <w10:wrap type="square"/>
+                <v:fill o:detectmouseclick="t" type="solid" color2="black"/>
+                <v:stroke color="#3465a4" joinstyle="round" endcap="flat"/>
                 <v:textbox>
                   <w:txbxContent>
                     <w:p>
@@ -1065,12 +1111,15 @@
                         <w:pStyle w:val="FrameContents"/>
                         <w:spacing w:before="0" w:after="200"/>
                         <w:jc w:val="center"/>
-                        <w:rPr/>
+                        <w:rPr>
+                          <w:color w:val="auto"/>
+                        </w:rPr>
                       </w:pPr>
                       <w:r>
                         <w:rPr>
                           <w:rFonts w:cs="Arial" w:ascii="Verdana" w:hAnsi="Verdana"/>
                           <w:b/>
+                          <w:color w:val="auto"/>
                           <w:sz w:val="28"/>
                           <w:szCs w:val="28"/>
                           <w:lang w:val="es-ES"/>
@@ -1118,25 +1167,6 @@
         </w:rPr>
       </w:pPr>
       <w:r>
-        <w:rPr>
-          <w:rFonts w:cs="Times New Roman" w:ascii="Times New Roman" w:hAnsi="Times New Roman"/>
-          <w:color w:val="943634" w:themeColor="accent2" w:themeShade="bf"/>
-          <w:sz w:val="32"/>
-          <w:szCs w:val="32"/>
-        </w:rPr>
-        <w:tab/>
-      </w:r>
-      <w:r>
-        <w:rPr>
-          <w:rFonts w:cs="Times New Roman" w:ascii="Times New Roman" w:hAnsi="Times New Roman"/>
-          <w:color w:val="943634" w:themeColor="accent2" w:themeShade="bf"/>
-          <w:sz w:val="32"/>
-          <w:szCs w:val="32"/>
-        </w:rPr>
-        <w:tab/>
-        <w:tab/>
-      </w:r>
-      <w:r>
         <mc:AlternateContent>
           <mc:Choice Requires="wps">
             <w:drawing>
@@ -1148,24 +1178,35 @@
                 <wp:positionV relativeFrom="paragraph">
                   <wp:posOffset>262890</wp:posOffset>
                 </wp:positionV>
-                <wp:extent cx="2792730" cy="323850"/>
+                <wp:extent cx="2793365" cy="324485"/>
                 <wp:effectExtent l="0" t="0" r="0" b="0"/>
                 <wp:wrapNone/>
-                <wp:docPr id="11" name=""/>
+                <wp:docPr id="17" name="graphic9"/>
                 <a:graphic xmlns:a="http://schemas.openxmlformats.org/drawingml/2006/main">
                   <a:graphicData uri="http://schemas.microsoft.com/office/word/2010/wordprocessingShape">
                     <wps:wsp>
-                      <wps:cNvSpPr txBox="1"/>
+                      <wps:cNvSpPr/>
                       <wps:spPr>
                         <a:xfrm>
                           <a:off x="0" y="0"/>
-                          <a:ext cx="2792730" cy="323850"/>
+                          <a:ext cx="2792880" cy="324000"/>
                         </a:xfrm>
-                        <a:prstGeom prst="rect"/>
+                        <a:prstGeom prst="rect">
+                          <a:avLst/>
+                        </a:prstGeom>
                         <a:solidFill>
-                          <a:srgbClr val="FFFFFF"/>
+                          <a:srgbClr val="ffffff"/>
                         </a:solidFill>
+                        <a:ln>
+                          <a:noFill/>
+                        </a:ln>
                       </wps:spPr>
+                      <wps:style>
+                        <a:lnRef idx="0"/>
+                        <a:fillRef idx="0"/>
+                        <a:effectRef idx="0"/>
+                        <a:fontRef idx="minor"/>
+                      </wps:style>
                       <wps:txbx>
                         <w:txbxContent>
                           <w:p>
@@ -1173,12 +1214,15 @@
                               <w:pStyle w:val="FrameContents"/>
                               <w:spacing w:before="0" w:after="200"/>
                               <w:jc w:val="center"/>
-                              <w:rPr/>
+                              <w:rPr>
+                                <w:color w:val="auto"/>
+                              </w:rPr>
                             </w:pPr>
                             <w:r>
                               <w:rPr>
                                 <w:rFonts w:cs="Arial" w:ascii="Verdana" w:hAnsi="Verdana"/>
                                 <w:b/>
+                                <w:color w:val="auto"/>
                                 <w:sz w:val="28"/>
                                 <w:szCs w:val="28"/>
                                 <w:lang w:val="es-ES"/>
@@ -1188,7 +1232,7 @@
                           </w:p>
                         </w:txbxContent>
                       </wps:txbx>
-                      <wps:bodyPr anchor="t" lIns="91440" tIns="45720" rIns="91440" bIns="45720">
+                      <wps:bodyPr>
                         <a:noAutofit/>
                       </wps:bodyPr>
                     </wps:wsp>
@@ -1199,7 +1243,10 @@
           </mc:Choice>
           <mc:Fallback>
             <w:pict>
-              <v:rect fillcolor="#FFFFFF" stroked="f" strokeweight="0pt" style="position:absolute;rotation:0;width:219.9pt;height:25.5pt;mso-wrap-distance-left:9pt;mso-wrap-distance-right:9pt;mso-wrap-distance-top:0pt;mso-wrap-distance-bottom:0pt;margin-top:20.7pt;mso-position-vertical-relative:text;margin-left:177.35pt;mso-position-horizontal-relative:text">
+              <v:rect id="shape_0" ID="graphic9" fillcolor="white" stroked="f" style="position:absolute;margin-left:177.35pt;margin-top:20.7pt;width:219.85pt;height:25.45pt">
+                <w10:wrap type="square"/>
+                <v:fill o:detectmouseclick="t" type="solid" color2="black"/>
+                <v:stroke color="#3465a4" joinstyle="round" endcap="flat"/>
                 <v:textbox>
                   <w:txbxContent>
                     <w:p>
@@ -1207,12 +1254,15 @@
                         <w:pStyle w:val="FrameContents"/>
                         <w:spacing w:before="0" w:after="200"/>
                         <w:jc w:val="center"/>
-                        <w:rPr/>
+                        <w:rPr>
+                          <w:color w:val="auto"/>
+                        </w:rPr>
                       </w:pPr>
                       <w:r>
                         <w:rPr>
                           <w:rFonts w:cs="Arial" w:ascii="Verdana" w:hAnsi="Verdana"/>
                           <w:b/>
+                          <w:color w:val="auto"/>
                           <w:sz w:val="28"/>
                           <w:szCs w:val="28"/>
                           <w:lang w:val="es-ES"/>
@@ -1227,6 +1277,17 @@
           </mc:Fallback>
         </mc:AlternateContent>
       </w:r>
+      <w:r>
+        <w:rPr>
+          <w:rFonts w:cs="Times New Roman" w:ascii="Times New Roman" w:hAnsi="Times New Roman"/>
+          <w:color w:val="943634" w:themeColor="accent2" w:themeShade="bf"/>
+          <w:sz w:val="32"/>
+          <w:szCs w:val="32"/>
+        </w:rPr>
+        <w:tab/>
+        <w:tab/>
+        <w:tab/>
+      </w:r>
     </w:p>
     <w:p>
       <w:pPr>
@@ -1241,25 +1302,6 @@
           <w:szCs w:val="32"/>
         </w:rPr>
       </w:pPr>
-      <w:r>
-        <w:rPr>
-          <w:rFonts w:cs="Times New Roman" w:ascii="Times New Roman" w:hAnsi="Times New Roman"/>
-          <w:color w:val="943634" w:themeColor="accent2" w:themeShade="bf"/>
-          <w:sz w:val="32"/>
-          <w:szCs w:val="32"/>
-        </w:rPr>
-        <w:tab/>
-      </w:r>
-      <w:r>
-        <w:rPr>
-          <w:rFonts w:cs="Times New Roman" w:ascii="Times New Roman" w:hAnsi="Times New Roman"/>
-          <w:color w:val="943634" w:themeColor="accent2" w:themeShade="bf"/>
-          <w:sz w:val="32"/>
-          <w:szCs w:val="32"/>
-        </w:rPr>
-        <w:tab/>
-        <w:tab/>
-      </w:r>
       <w:r>
         <mc:AlternateContent>
           <mc:Choice Requires="wps">
@@ -1272,24 +1314,35 @@
                 <wp:positionV relativeFrom="paragraph">
                   <wp:posOffset>190500</wp:posOffset>
                 </wp:positionV>
-                <wp:extent cx="4157345" cy="365760"/>
+                <wp:extent cx="4157980" cy="366395"/>
                 <wp:effectExtent l="0" t="0" r="0" b="0"/>
                 <wp:wrapNone/>
-                <wp:docPr id="12" name=""/>
+                <wp:docPr id="19" name="graphic10"/>
                 <a:graphic xmlns:a="http://schemas.openxmlformats.org/drawingml/2006/main">
                   <a:graphicData uri="http://schemas.microsoft.com/office/word/2010/wordprocessingShape">
                     <wps:wsp>
-                      <wps:cNvSpPr txBox="1"/>
+                      <wps:cNvSpPr/>
                       <wps:spPr>
                         <a:xfrm>
                           <a:off x="0" y="0"/>
-                          <a:ext cx="4157345" cy="365760"/>
+                          <a:ext cx="4157280" cy="365760"/>
                         </a:xfrm>
-                        <a:prstGeom prst="rect"/>
+                        <a:prstGeom prst="rect">
+                          <a:avLst/>
+                        </a:prstGeom>
                         <a:solidFill>
-                          <a:srgbClr val="FFFFFF"/>
+                          <a:srgbClr val="ffffff"/>
                         </a:solidFill>
+                        <a:ln>
+                          <a:noFill/>
+                        </a:ln>
                       </wps:spPr>
+                      <wps:style>
+                        <a:lnRef idx="0"/>
+                        <a:fillRef idx="0"/>
+                        <a:effectRef idx="0"/>
+                        <a:fontRef idx="minor"/>
+                      </wps:style>
                       <wps:txbx>
                         <w:txbxContent>
                           <w:p>
@@ -1297,11 +1350,14 @@
                               <w:pStyle w:val="FrameContents"/>
                               <w:spacing w:before="0" w:after="200"/>
                               <w:jc w:val="center"/>
-                              <w:rPr/>
+                              <w:rPr>
+                                <w:color w:val="auto"/>
+                              </w:rPr>
                             </w:pPr>
                             <w:r>
                               <w:rPr>
                                 <w:rFonts w:ascii="Verdana" w:hAnsi="Verdana"/>
+                                <w:color w:val="auto"/>
                                 <w:sz w:val="28"/>
                                 <w:szCs w:val="28"/>
                               </w:rPr>
@@ -1310,7 +1366,7 @@
                           </w:p>
                         </w:txbxContent>
                       </wps:txbx>
-                      <wps:bodyPr anchor="t" lIns="91440" tIns="45720" rIns="91440" bIns="45720">
+                      <wps:bodyPr>
                         <a:noAutofit/>
                       </wps:bodyPr>
                     </wps:wsp>
@@ -1321,7 +1377,10 @@
           </mc:Choice>
           <mc:Fallback>
             <w:pict>
-              <v:rect fillcolor="#FFFFFF" stroked="f" strokeweight="0pt" style="position:absolute;rotation:0;width:327.35pt;height:28.8pt;mso-wrap-distance-left:9pt;mso-wrap-distance-right:9pt;mso-wrap-distance-top:0pt;mso-wrap-distance-bottom:0pt;margin-top:15pt;mso-position-vertical-relative:text;margin-left:123.6pt;mso-position-horizontal-relative:text">
+              <v:rect id="shape_0" ID="graphic10" fillcolor="white" stroked="f" style="position:absolute;margin-left:123.6pt;margin-top:15pt;width:327.3pt;height:28.75pt">
+                <w10:wrap type="square"/>
+                <v:fill o:detectmouseclick="t" type="solid" color2="black"/>
+                <v:stroke color="#3465a4" joinstyle="round" endcap="flat"/>
                 <v:textbox>
                   <w:txbxContent>
                     <w:p>
@@ -1329,11 +1388,14 @@
                         <w:pStyle w:val="FrameContents"/>
                         <w:spacing w:before="0" w:after="200"/>
                         <w:jc w:val="center"/>
-                        <w:rPr/>
+                        <w:rPr>
+                          <w:color w:val="auto"/>
+                        </w:rPr>
                       </w:pPr>
                       <w:r>
                         <w:rPr>
                           <w:rFonts w:ascii="Verdana" w:hAnsi="Verdana"/>
+                          <w:color w:val="auto"/>
                           <w:sz w:val="28"/>
                           <w:szCs w:val="28"/>
                         </w:rPr>
@@ -1347,20 +1409,6 @@
           </mc:Fallback>
         </mc:AlternateContent>
       </w:r>
-    </w:p>
-    <w:p>
-      <w:pPr>
-        <w:pStyle w:val="Normal"/>
-        <w:jc w:val="center"/>
-        <w:rPr>
-          <w:rFonts w:ascii="Times New Roman" w:hAnsi="Times New Roman" w:cs="Times New Roman"/>
-          <w:b/>
-          <w:b/>
-          <w:color w:val="943634" w:themeColor="accent2" w:themeShade="bf"/>
-          <w:sz w:val="32"/>
-          <w:szCs w:val="32"/>
-        </w:rPr>
-      </w:pPr>
       <w:r>
         <w:rPr>
           <w:rFonts w:cs="Times New Roman" w:ascii="Times New Roman" w:hAnsi="Times New Roman"/>
@@ -1368,6 +1416,7 @@
           <w:sz w:val="32"/>
           <w:szCs w:val="32"/>
         </w:rPr>
+        <w:tab/>
         <w:tab/>
         <w:tab/>
       </w:r>
@@ -1380,7 +1429,7 @@
           <w:rFonts w:ascii="Times New Roman" w:hAnsi="Times New Roman" w:cs="Times New Roman"/>
           <w:b/>
           <w:b/>
-          <w:color w:val="548DD4" w:themeColor="text2" w:themeTint="99"/>
+          <w:color w:val="943634" w:themeColor="accent2" w:themeShade="bf"/>
           <w:sz w:val="32"/>
           <w:szCs w:val="32"/>
         </w:rPr>
@@ -1388,11 +1437,12 @@
       <w:r>
         <w:rPr>
           <w:rFonts w:cs="Times New Roman" w:ascii="Times New Roman" w:hAnsi="Times New Roman"/>
-          <w:b/>
-          <w:color w:val="548DD4" w:themeColor="text2" w:themeTint="99"/>
-          <w:sz w:val="32"/>
-          <w:szCs w:val="32"/>
-        </w:rPr>
+          <w:color w:val="943634" w:themeColor="accent2" w:themeShade="bf"/>
+          <w:sz w:val="32"/>
+          <w:szCs w:val="32"/>
+        </w:rPr>
+        <w:tab/>
+        <w:tab/>
       </w:r>
     </w:p>
     <w:p>
@@ -1417,7 +1467,28 @@
           <w:szCs w:val="32"/>
         </w:rPr>
       </w:r>
+    </w:p>
+    <w:p>
+      <w:pPr>
+        <w:pStyle w:val="Normal"/>
+        <w:jc w:val="center"/>
+        <w:rPr>
+          <w:rFonts w:ascii="Times New Roman" w:hAnsi="Times New Roman" w:cs="Times New Roman"/>
+          <w:b/>
+          <w:b/>
+          <w:color w:val="548DD4" w:themeColor="text2" w:themeTint="99"/>
+          <w:sz w:val="32"/>
+          <w:szCs w:val="32"/>
+        </w:rPr>
+      </w:pPr>
       <w:r>
+        <w:rPr>
+          <w:rFonts w:cs="Times New Roman" w:ascii="Times New Roman" w:hAnsi="Times New Roman"/>
+          <w:b/>
+          <w:color w:val="548DD4" w:themeColor="text2" w:themeTint="99"/>
+          <w:sz w:val="32"/>
+          <w:szCs w:val="32"/>
+        </w:rPr>
         <mc:AlternateContent>
           <mc:Choice Requires="wps">
             <w:drawing>
@@ -1429,24 +1500,35 @@
                 <wp:positionV relativeFrom="paragraph">
                   <wp:posOffset>3810</wp:posOffset>
                 </wp:positionV>
-                <wp:extent cx="3508375" cy="278765"/>
+                <wp:extent cx="3509010" cy="279400"/>
                 <wp:effectExtent l="0" t="0" r="0" b="0"/>
                 <wp:wrapNone/>
-                <wp:docPr id="13" name=""/>
+                <wp:docPr id="21" name="graphic11"/>
                 <a:graphic xmlns:a="http://schemas.openxmlformats.org/drawingml/2006/main">
                   <a:graphicData uri="http://schemas.microsoft.com/office/word/2010/wordprocessingShape">
                     <wps:wsp>
-                      <wps:cNvSpPr txBox="1"/>
+                      <wps:cNvSpPr/>
                       <wps:spPr>
                         <a:xfrm>
                           <a:off x="0" y="0"/>
-                          <a:ext cx="3508375" cy="278765"/>
+                          <a:ext cx="3508200" cy="278640"/>
                         </a:xfrm>
-                        <a:prstGeom prst="rect"/>
+                        <a:prstGeom prst="rect">
+                          <a:avLst/>
+                        </a:prstGeom>
                         <a:solidFill>
-                          <a:srgbClr val="FFFFFF"/>
+                          <a:srgbClr val="ffffff"/>
                         </a:solidFill>
+                        <a:ln>
+                          <a:noFill/>
+                        </a:ln>
                       </wps:spPr>
+                      <wps:style>
+                        <a:lnRef idx="0"/>
+                        <a:fillRef idx="0"/>
+                        <a:effectRef idx="0"/>
+                        <a:fontRef idx="minor"/>
+                      </wps:style>
                       <wps:txbx>
                         <w:txbxContent>
                           <w:p>
@@ -1467,6 +1549,7 @@
                               <w:rPr>
                                 <w:rFonts w:cs="Arial" w:ascii="Verdana" w:hAnsi="Verdana"/>
                                 <w:b/>
+                                <w:color w:val="auto"/>
                                 <w:sz w:val="28"/>
                                 <w:szCs w:val="28"/>
                                 <w:lang w:val="es-ES"/>
@@ -1479,15 +1562,19 @@
                               <w:pStyle w:val="FrameContents"/>
                               <w:spacing w:lineRule="auto" w:line="240" w:before="0" w:after="200"/>
                               <w:jc w:val="center"/>
-                              <w:rPr/>
+                              <w:rPr>
+                                <w:color w:val="auto"/>
+                              </w:rPr>
                             </w:pPr>
                             <w:r>
-                              <w:rPr/>
+                              <w:rPr>
+                                <w:color w:val="auto"/>
+                              </w:rPr>
                             </w:r>
                           </w:p>
                         </w:txbxContent>
                       </wps:txbx>
-                      <wps:bodyPr anchor="t" lIns="91440" tIns="45720" rIns="91440" bIns="45720">
+                      <wps:bodyPr>
                         <a:noAutofit/>
                       </wps:bodyPr>
                     </wps:wsp>
@@ -1498,7 +1585,10 @@
           </mc:Choice>
           <mc:Fallback>
             <w:pict>
-              <v:rect fillcolor="#FFFFFF" stroked="f" strokeweight="0pt" style="position:absolute;rotation:0;width:276.25pt;height:21.95pt;mso-wrap-distance-left:9pt;mso-wrap-distance-right:9pt;mso-wrap-distance-top:0pt;mso-wrap-distance-bottom:0pt;margin-top:0.3pt;mso-position-vertical-relative:text;margin-left:149.15pt;mso-position-horizontal-relative:text">
+              <v:rect id="shape_0" ID="graphic11" fillcolor="white" stroked="f" style="position:absolute;margin-left:149.15pt;margin-top:0.3pt;width:276.2pt;height:21.9pt">
+                <w10:wrap type="square"/>
+                <v:fill o:detectmouseclick="t" type="solid" color2="black"/>
+                <v:stroke color="#3465a4" joinstyle="round" endcap="flat"/>
                 <v:textbox>
                   <w:txbxContent>
                     <w:p>
@@ -1519,6 +1609,7 @@
                         <w:rPr>
                           <w:rFonts w:cs="Arial" w:ascii="Verdana" w:hAnsi="Verdana"/>
                           <w:b/>
+                          <w:color w:val="auto"/>
                           <w:sz w:val="28"/>
                           <w:szCs w:val="28"/>
                           <w:lang w:val="es-ES"/>
@@ -1531,10 +1622,14 @@
                         <w:pStyle w:val="FrameContents"/>
                         <w:spacing w:lineRule="auto" w:line="240" w:before="0" w:after="200"/>
                         <w:jc w:val="center"/>
-                        <w:rPr/>
+                        <w:rPr>
+                          <w:color w:val="auto"/>
+                        </w:rPr>
                       </w:pPr>
                       <w:r>
-                        <w:rPr/>
+                        <w:rPr>
+                          <w:color w:val="auto"/>
+                        </w:rPr>
                       </w:r>
                     </w:p>
                   </w:txbxContent>
@@ -1566,8 +1661,6 @@
           <w:sz w:val="32"/>
           <w:szCs w:val="32"/>
         </w:rPr>
-      </w:r>
-      <w:r>
         <mc:AlternateContent>
           <mc:Choice Requires="wps">
             <w:drawing>
@@ -1579,29 +1672,38 @@
                 <wp:positionV relativeFrom="paragraph">
                   <wp:posOffset>-113030</wp:posOffset>
                 </wp:positionV>
-                <wp:extent cx="3882390" cy="323850"/>
+                <wp:extent cx="3883025" cy="324485"/>
                 <wp:effectExtent l="0" t="0" r="0" b="0"/>
                 <wp:wrapNone/>
-                <wp:docPr id="14" name=""/>
+                <wp:docPr id="23" name="graphic12"/>
                 <a:graphic xmlns:a="http://schemas.openxmlformats.org/drawingml/2006/main">
                   <a:graphicData uri="http://schemas.microsoft.com/office/word/2010/wordprocessingShape">
                     <wps:wsp>
-                      <wps:cNvSpPr txBox="1"/>
+                      <wps:cNvSpPr/>
                       <wps:spPr>
                         <a:xfrm>
                           <a:off x="0" y="0"/>
-                          <a:ext cx="3882390" cy="323850"/>
+                          <a:ext cx="3882240" cy="324000"/>
                         </a:xfrm>
-                        <a:prstGeom prst="rect"/>
+                        <a:prstGeom prst="rect">
+                          <a:avLst/>
+                        </a:prstGeom>
                         <a:solidFill>
-                          <a:srgbClr val="FFFFFF"/>
+                          <a:srgbClr val="ffffff"/>
                         </a:solidFill>
-                        <a:ln w="635">
+                        <a:ln w="720">
                           <a:solidFill>
-                            <a:srgbClr val="FFFFFF"/>
+                            <a:srgbClr val="ffffff"/>
                           </a:solidFill>
+                          <a:round/>
                         </a:ln>
                       </wps:spPr>
+                      <wps:style>
+                        <a:lnRef idx="0"/>
+                        <a:fillRef idx="0"/>
+                        <a:effectRef idx="0"/>
+                        <a:fontRef idx="minor"/>
+                      </wps:style>
                       <wps:txbx>
                         <w:txbxContent>
                           <w:p>
@@ -1609,11 +1711,14 @@
                               <w:pStyle w:val="FrameContents"/>
                               <w:spacing w:before="0" w:after="200"/>
                               <w:jc w:val="center"/>
-                              <w:rPr/>
+                              <w:rPr>
+                                <w:color w:val="auto"/>
+                              </w:rPr>
                             </w:pPr>
                             <w:r>
                               <w:rPr>
                                 <w:rFonts w:ascii="Verdana" w:hAnsi="Verdana"/>
+                                <w:color w:val="auto"/>
                                 <w:sz w:val="28"/>
                                 <w:szCs w:val="28"/>
                                 <w:lang w:val="es-ES"/>
@@ -1623,7 +1728,7 @@
                           </w:p>
                         </w:txbxContent>
                       </wps:txbx>
-                      <wps:bodyPr anchor="t" lIns="91440" tIns="45720" rIns="91440" bIns="45720">
+                      <wps:bodyPr>
                         <a:noAutofit/>
                       </wps:bodyPr>
                     </wps:wsp>
@@ -1634,7 +1739,10 @@
           </mc:Choice>
           <mc:Fallback>
             <w:pict>
-              <v:rect fillcolor="#FFFFFF" strokecolor="#FFFFFF" strokeweight="0pt" style="position:absolute;rotation:0;width:305.7pt;height:25.5pt;mso-wrap-distance-left:9pt;mso-wrap-distance-right:9pt;mso-wrap-distance-top:0pt;mso-wrap-distance-bottom:0pt;margin-top:-8.9pt;mso-position-vertical-relative:text;margin-left:133.15pt;mso-position-horizontal-relative:text">
+              <v:rect id="shape_0" ID="graphic12" fillcolor="white" stroked="t" style="position:absolute;margin-left:133.15pt;margin-top:-8.9pt;width:305.65pt;height:25.45pt">
+                <w10:wrap type="square"/>
+                <v:fill o:detectmouseclick="t" type="solid" color2="black"/>
+                <v:stroke color="white" weight="720" joinstyle="round" endcap="flat"/>
                 <v:textbox>
                   <w:txbxContent>
                     <w:p>
@@ -1642,11 +1750,14 @@
                         <w:pStyle w:val="FrameContents"/>
                         <w:spacing w:before="0" w:after="200"/>
                         <w:jc w:val="center"/>
-                        <w:rPr/>
+                        <w:rPr>
+                          <w:color w:val="auto"/>
+                        </w:rPr>
                       </w:pPr>
                       <w:r>
                         <w:rPr>
                           <w:rFonts w:ascii="Verdana" w:hAnsi="Verdana"/>
+                          <w:color w:val="auto"/>
                           <w:sz w:val="28"/>
                           <w:szCs w:val="28"/>
                           <w:lang w:val="es-ES"/>
@@ -1689,14 +1800,14 @@
             <wp:effectExtent l="0" t="0" r="0" b="0"/>
             <wp:wrapTight wrapText="bothSides">
               <wp:wrapPolygon edited="0">
-                <wp:start x="-472" y="0"/>
-                <wp:lineTo x="-472" y="21339"/>
-                <wp:lineTo x="21607" y="21339"/>
-                <wp:lineTo x="21607" y="0"/>
-                <wp:lineTo x="-472" y="0"/>
+                <wp:start x="-555" y="0"/>
+                <wp:lineTo x="-555" y="21250"/>
+                <wp:lineTo x="21600" y="21250"/>
+                <wp:lineTo x="21600" y="0"/>
+                <wp:lineTo x="-555" y="0"/>
               </wp:wrapPolygon>
             </wp:wrapTight>
-            <wp:docPr id="15" name="3 Imagen" descr="escudofi_negro_m2008_jpg.jpg"/>
+            <wp:docPr id="25" name="3 Imagen" descr="escudofi_negro_m2008_jpg.jpg"/>
             <wp:cNvGraphicFramePr>
               <a:graphicFrameLocks xmlns:a="http://schemas.openxmlformats.org/drawingml/2006/main" noChangeAspect="1"/>
             </wp:cNvGraphicFramePr>
@@ -1704,7 +1815,7 @@
               <a:graphicData uri="http://schemas.openxmlformats.org/drawingml/2006/picture">
                 <pic:pic xmlns:pic="http://schemas.openxmlformats.org/drawingml/2006/picture">
                   <pic:nvPicPr>
-                    <pic:cNvPr id="15" name="3 Imagen" descr="escudofi_negro_m2008_jpg.jpg"/>
+                    <pic:cNvPr id="25" name="3 Imagen" descr="escudofi_negro_m2008_jpg.jpg"/>
                     <pic:cNvPicPr>
                       <a:picLocks noChangeAspect="1" noChangeArrowheads="1"/>
                     </pic:cNvPicPr>
@@ -1802,8 +1913,6 @@
       </w:pPr>
       <w:r>
         <w:rPr/>
-      </w:r>
-      <w:r>
         <mc:AlternateContent>
           <mc:Choice Requires="wps">
             <w:drawing>
@@ -1815,29 +1924,38 @@
                 <wp:positionV relativeFrom="paragraph">
                   <wp:posOffset>-32385</wp:posOffset>
                 </wp:positionV>
-                <wp:extent cx="3409950" cy="363220"/>
+                <wp:extent cx="3410585" cy="363855"/>
                 <wp:effectExtent l="0" t="0" r="0" b="0"/>
                 <wp:wrapNone/>
-                <wp:docPr id="16" name=""/>
+                <wp:docPr id="26" name="graphic13"/>
                 <a:graphic xmlns:a="http://schemas.openxmlformats.org/drawingml/2006/main">
                   <a:graphicData uri="http://schemas.microsoft.com/office/word/2010/wordprocessingShape">
                     <wps:wsp>
-                      <wps:cNvSpPr txBox="1"/>
+                      <wps:cNvSpPr/>
                       <wps:spPr>
                         <a:xfrm>
                           <a:off x="0" y="0"/>
-                          <a:ext cx="3409950" cy="363220"/>
+                          <a:ext cx="3409920" cy="363240"/>
                         </a:xfrm>
-                        <a:prstGeom prst="rect"/>
+                        <a:prstGeom prst="rect">
+                          <a:avLst/>
+                        </a:prstGeom>
                         <a:solidFill>
-                          <a:srgbClr val="FFFFFF"/>
+                          <a:srgbClr val="ffffff"/>
                         </a:solidFill>
-                        <a:ln w="635">
+                        <a:ln w="720">
                           <a:solidFill>
-                            <a:srgbClr val="FFFFFF"/>
+                            <a:srgbClr val="ffffff"/>
                           </a:solidFill>
+                          <a:round/>
                         </a:ln>
                       </wps:spPr>
+                      <wps:style>
+                        <a:lnRef idx="0"/>
+                        <a:fillRef idx="0"/>
+                        <a:effectRef idx="0"/>
+                        <a:fontRef idx="minor"/>
+                      </wps:style>
                       <wps:txbx>
                         <w:txbxContent>
                           <w:p>
@@ -1853,16 +1971,7 @@
                                 <w:sz w:val="20"/>
                                 <w:szCs w:val="20"/>
                               </w:rPr>
-                              <w:t xml:space="preserve">Ciudad Universitaria, Cd. Mx., </w:t>
-                            </w:r>
-                            <w:r>
-                              <w:rPr>
-                                <w:rFonts w:cs="Times New Roman" w:ascii="Verdana" w:hAnsi="Verdana"/>
-                                <w:b/>
-                                <w:sz w:val="20"/>
-                                <w:szCs w:val="20"/>
-                              </w:rPr>
-                              <w:t>2018</w:t>
+                              <w:t>Ciudad Universitaria, Cd. Mx., 2018</w:t>
                             </w:r>
                             <w:r>
                               <w:rPr>
@@ -1887,7 +1996,7 @@
                           </w:p>
                         </w:txbxContent>
                       </wps:txbx>
-                      <wps:bodyPr anchor="t" lIns="91440" tIns="45720" rIns="91440" bIns="45720">
+                      <wps:bodyPr>
                         <a:noAutofit/>
                       </wps:bodyPr>
                     </wps:wsp>
@@ -1898,7 +2007,10 @@
           </mc:Choice>
           <mc:Fallback>
             <w:pict>
-              <v:rect fillcolor="#FFFFFF" strokecolor="#FFFFFF" strokeweight="0pt" style="position:absolute;rotation:0;width:268.5pt;height:28.6pt;mso-wrap-distance-left:9pt;mso-wrap-distance-right:9pt;mso-wrap-distance-top:0pt;mso-wrap-distance-bottom:0pt;margin-top:-2.55pt;mso-position-vertical-relative:text;margin-left:139.55pt;mso-position-horizontal-relative:text">
+              <v:rect id="shape_0" ID="graphic13" fillcolor="white" stroked="t" style="position:absolute;margin-left:139.55pt;margin-top:-2.55pt;width:268.45pt;height:28.55pt">
+                <w10:wrap type="square"/>
+                <v:fill o:detectmouseclick="t" type="solid" color2="black"/>
+                <v:stroke color="white" weight="720" joinstyle="round" endcap="flat"/>
                 <v:textbox>
                   <w:txbxContent>
                     <w:p>
@@ -1914,16 +2026,7 @@
                           <w:sz w:val="20"/>
                           <w:szCs w:val="20"/>
                         </w:rPr>
-                        <w:t xml:space="preserve">Ciudad Universitaria, Cd. Mx., </w:t>
-                      </w:r>
-                      <w:r>
-                        <w:rPr>
-                          <w:rFonts w:cs="Times New Roman" w:ascii="Verdana" w:hAnsi="Verdana"/>
-                          <w:b/>
-                          <w:sz w:val="20"/>
-                          <w:szCs w:val="20"/>
-                        </w:rPr>
-                        <w:t>2018</w:t>
+                        <w:t>Ciudad Universitaria, Cd. Mx., 2018</w:t>
                       </w:r>
                       <w:r>
                         <w:rPr>
@@ -1973,7 +2076,6 @@
     <w:rPrDefault>
       <w:rPr>
         <w:rFonts w:ascii="Calibri" w:hAnsi="Calibri" w:eastAsia="Calibri" w:cs="" w:asciiTheme="minorHAnsi" w:cstheme="minorBidi" w:eastAsiaTheme="minorHAnsi" w:hAnsiTheme="minorHAnsi"/>
-        <w:sz w:val="22"/>
         <w:szCs w:val="22"/>
         <w:lang w:val="es-MX" w:eastAsia="en-US" w:bidi="ar-SA"/>
       </w:rPr>
@@ -2133,7 +2235,7 @@
     </w:pPr>
     <w:rPr>
       <w:rFonts w:ascii="Calibri" w:hAnsi="Calibri" w:eastAsia="Calibri" w:cs="" w:asciiTheme="minorHAnsi" w:cstheme="minorBidi" w:eastAsiaTheme="minorHAnsi" w:hAnsiTheme="minorHAnsi"/>
-      <w:color w:val="auto"/>
+      <w:color w:val="00000A"/>
       <w:sz w:val="22"/>
       <w:szCs w:val="22"/>
       <w:lang w:val="es-MX" w:eastAsia="en-US" w:bidi="ar-SA"/>

</xml_diff>